<commit_message>
final articulo y diapositiva
final articulo y diapositiva
</commit_message>
<xml_diff>
--- a/DOCUMENTACIÓN/AppComtípicas_Articulo.docx
+++ b/DOCUMENTACIÓN/AppComtípicas_Articulo.docx
@@ -192,24 +192,30 @@
           <w:sz w:val="20"/>
           <w:szCs w:val="20"/>
         </w:rPr>
-        <w:t xml:space="preserve"> apoyara con </w:t>
-      </w:r>
-      <w:proofErr w:type="gramStart"/>
+        <w:t xml:space="preserve"> apoyando</w:t>
+      </w:r>
       <w:r>
         <w:rPr>
           <w:i/>
           <w:sz w:val="20"/>
           <w:szCs w:val="20"/>
         </w:rPr>
-        <w:t>una</w:t>
-      </w:r>
-      <w:proofErr w:type="gramEnd"/>
+        <w:t xml:space="preserve"> con </w:t>
+      </w:r>
       <w:r>
         <w:rPr>
           <w:i/>
           <w:sz w:val="20"/>
           <w:szCs w:val="20"/>
         </w:rPr>
+        <w:t>un</w:t>
+      </w:r>
+      <w:r>
+        <w:rPr>
+          <w:i/>
+          <w:sz w:val="20"/>
+          <w:szCs w:val="20"/>
+        </w:rPr>
         <w:t xml:space="preserve"> mapa de ubicación exacta para llegar a lugar del recreo o restaurante</w:t>
       </w:r>
       <w:r>
@@ -268,6 +274,8 @@
         </w:rPr>
         <w:t xml:space="preserve"> hemos concluido que no existe razón alguna, y que estamos en perfecta capacidad de entrar en esta difícil pero muy satisfactoria labor. Tenemos la capacidad para desarrollar estas tecnologías y servir al mercado mundial.</w:t>
       </w:r>
+      <w:bookmarkStart w:id="0" w:name="_GoBack"/>
+      <w:bookmarkEnd w:id="0"/>
     </w:p>
     <w:p>
       <w:pPr>
@@ -1449,7 +1457,7 @@
           <w:color w:val="002060"/>
         </w:rPr>
         <w:drawing>
-          <wp:anchor distT="0" distB="0" distL="114300" distR="114300" simplePos="0" relativeHeight="251746816" behindDoc="1" locked="0" layoutInCell="1" allowOverlap="1" wp14:anchorId="3A886C81" wp14:editId="1EB75C52">
+          <wp:anchor distT="0" distB="0" distL="114300" distR="114300" simplePos="0" relativeHeight="251648512" behindDoc="1" locked="0" layoutInCell="1" allowOverlap="1" wp14:anchorId="3A886C81" wp14:editId="1EB75C52">
             <wp:simplePos x="0" y="0"/>
             <wp:positionH relativeFrom="margin">
               <wp:align>left</wp:align>
@@ -3744,7 +3752,7 @@
           <w:noProof/>
         </w:rPr>
         <w:drawing>
-          <wp:anchor distT="0" distB="0" distL="114300" distR="114300" simplePos="0" relativeHeight="251747840" behindDoc="1" locked="0" layoutInCell="1" allowOverlap="1" wp14:anchorId="675600AB" wp14:editId="69648E90">
+          <wp:anchor distT="0" distB="0" distL="114300" distR="114300" simplePos="0" relativeHeight="251649536" behindDoc="1" locked="0" layoutInCell="1" allowOverlap="1" wp14:anchorId="675600AB" wp14:editId="69648E90">
             <wp:simplePos x="0" y="0"/>
             <wp:positionH relativeFrom="margin">
               <wp:posOffset>71120</wp:posOffset>
@@ -3826,7 +3834,7 @@
           <w:noProof/>
         </w:rPr>
         <w:drawing>
-          <wp:anchor distT="0" distB="0" distL="114300" distR="114300" simplePos="0" relativeHeight="251748864" behindDoc="1" locked="0" layoutInCell="1" allowOverlap="1" wp14:anchorId="51BE2079" wp14:editId="05F0ACF5">
+          <wp:anchor distT="0" distB="0" distL="114300" distR="114300" simplePos="0" relativeHeight="251650560" behindDoc="1" locked="0" layoutInCell="1" allowOverlap="1" wp14:anchorId="51BE2079" wp14:editId="05F0ACF5">
             <wp:simplePos x="0" y="0"/>
             <wp:positionH relativeFrom="column">
               <wp:posOffset>1899920</wp:posOffset>
@@ -3914,7 +3922,7 @@
           <w:noProof/>
         </w:rPr>
         <w:drawing>
-          <wp:anchor distT="0" distB="0" distL="114300" distR="114300" simplePos="0" relativeHeight="251749888" behindDoc="1" locked="0" layoutInCell="1" allowOverlap="1" wp14:anchorId="7D27F52A" wp14:editId="00F53503">
+          <wp:anchor distT="0" distB="0" distL="114300" distR="114300" simplePos="0" relativeHeight="251651584" behindDoc="1" locked="0" layoutInCell="1" allowOverlap="1" wp14:anchorId="7D27F52A" wp14:editId="00F53503">
             <wp:simplePos x="0" y="0"/>
             <wp:positionH relativeFrom="column">
               <wp:posOffset>3642995</wp:posOffset>
@@ -4079,7 +4087,7 @@
           <w:noProof/>
         </w:rPr>
         <w:drawing>
-          <wp:anchor distT="0" distB="0" distL="114300" distR="114300" simplePos="0" relativeHeight="251750912" behindDoc="1" locked="0" layoutInCell="1" allowOverlap="1" wp14:anchorId="3DC6E5DF" wp14:editId="126D7F4B">
+          <wp:anchor distT="0" distB="0" distL="114300" distR="114300" simplePos="0" relativeHeight="251652608" behindDoc="1" locked="0" layoutInCell="1" allowOverlap="1" wp14:anchorId="3DC6E5DF" wp14:editId="126D7F4B">
             <wp:simplePos x="0" y="0"/>
             <wp:positionH relativeFrom="column">
               <wp:posOffset>1890395</wp:posOffset>
@@ -4186,7 +4194,7 @@
             <v:path o:extrusionok="f" gradientshapeok="t" o:connecttype="rect"/>
             <o:lock v:ext="edit" aspectratio="t"/>
           </v:shapetype>
-          <v:shape id="_x0000_s1026" type="#_x0000_t75" style="position:absolute;left:0;text-align:left;margin-left:7.55pt;margin-top:12.45pt;width:124.05pt;height:194.95pt;z-index:-251563520;mso-position-horizontal-relative:text;mso-position-vertical-relative:text;mso-width-relative:page;mso-height-relative:page" wrapcoords="-154 0 -154 21502 21600 21502 21600 0 -154 0">
+          <v:shape id="_x0000_s1026" type="#_x0000_t75" style="position:absolute;left:0;text-align:left;margin-left:7.55pt;margin-top:12.45pt;width:124.05pt;height:194.95pt;z-index:-251649536;mso-position-horizontal-relative:text;mso-position-vertical-relative:text;mso-width-relative:page;mso-height-relative:page" wrapcoords="-154 0 -154 21502 21600 21502 21600 0 -154 0">
             <v:imagedata r:id="rId14" o:title="Screenshot_2015-11-22-12-37-38"/>
             <w10:wrap type="tight"/>
           </v:shape>
@@ -4202,7 +4210,7 @@
           <w:noProof/>
         </w:rPr>
         <w:drawing>
-          <wp:anchor distT="0" distB="0" distL="114300" distR="114300" simplePos="0" relativeHeight="251753984" behindDoc="1" locked="0" layoutInCell="1" allowOverlap="1" wp14:anchorId="3CC82C1B" wp14:editId="6650CE8A">
+          <wp:anchor distT="0" distB="0" distL="114300" distR="114300" simplePos="0" relativeHeight="251653632" behindDoc="1" locked="0" layoutInCell="1" allowOverlap="1" wp14:anchorId="3CC82C1B" wp14:editId="6650CE8A">
             <wp:simplePos x="0" y="0"/>
             <wp:positionH relativeFrom="column">
               <wp:posOffset>3642995</wp:posOffset>
@@ -4446,7 +4454,7 @@
           <w:noProof/>
         </w:rPr>
         <w:drawing>
-          <wp:anchor distT="0" distB="0" distL="114300" distR="114300" simplePos="0" relativeHeight="251755008" behindDoc="1" locked="0" layoutInCell="1" allowOverlap="1" wp14:anchorId="18E415EC" wp14:editId="0129B0A4">
+          <wp:anchor distT="0" distB="0" distL="114300" distR="114300" simplePos="0" relativeHeight="251654656" behindDoc="1" locked="0" layoutInCell="1" allowOverlap="1" wp14:anchorId="18E415EC" wp14:editId="0129B0A4">
             <wp:simplePos x="0" y="0"/>
             <wp:positionH relativeFrom="column">
               <wp:posOffset>1899920</wp:posOffset>
@@ -4521,7 +4529,7 @@
           <w:noProof/>
         </w:rPr>
         <w:drawing>
-          <wp:anchor distT="0" distB="0" distL="114300" distR="114300" simplePos="0" relativeHeight="251757056" behindDoc="1" locked="0" layoutInCell="1" allowOverlap="1" wp14:anchorId="376A3601" wp14:editId="00A6A793">
+          <wp:anchor distT="0" distB="0" distL="114300" distR="114300" simplePos="0" relativeHeight="251656704" behindDoc="1" locked="0" layoutInCell="1" allowOverlap="1" wp14:anchorId="376A3601" wp14:editId="00A6A793">
             <wp:simplePos x="0" y="0"/>
             <wp:positionH relativeFrom="margin">
               <wp:align>right</wp:align>
@@ -4596,7 +4604,7 @@
           <w:noProof/>
         </w:rPr>
         <w:drawing>
-          <wp:anchor distT="0" distB="0" distL="114300" distR="114300" simplePos="0" relativeHeight="251756032" behindDoc="1" locked="0" layoutInCell="1" allowOverlap="1" wp14:anchorId="14775DDD" wp14:editId="4258A840">
+          <wp:anchor distT="0" distB="0" distL="114300" distR="114300" simplePos="0" relativeHeight="251655680" behindDoc="1" locked="0" layoutInCell="1" allowOverlap="1" wp14:anchorId="14775DDD" wp14:editId="4258A840">
             <wp:simplePos x="0" y="0"/>
             <wp:positionH relativeFrom="margin">
               <wp:align>left</wp:align>
@@ -4673,7 +4681,7 @@
           <w:noProof/>
         </w:rPr>
         <w:drawing>
-          <wp:anchor distT="0" distB="0" distL="114300" distR="114300" simplePos="0" relativeHeight="251760128" behindDoc="1" locked="0" layoutInCell="1" allowOverlap="1" wp14:anchorId="6B7CE2CD" wp14:editId="3115CE7B">
+          <wp:anchor distT="0" distB="0" distL="114300" distR="114300" simplePos="0" relativeHeight="251659776" behindDoc="1" locked="0" layoutInCell="1" allowOverlap="1" wp14:anchorId="6B7CE2CD" wp14:editId="3115CE7B">
             <wp:simplePos x="0" y="0"/>
             <wp:positionH relativeFrom="column">
               <wp:posOffset>3890010</wp:posOffset>
@@ -4748,7 +4756,7 @@
           <w:noProof/>
         </w:rPr>
         <w:drawing>
-          <wp:anchor distT="0" distB="0" distL="114300" distR="114300" simplePos="0" relativeHeight="251759104" behindDoc="1" locked="0" layoutInCell="1" allowOverlap="1" wp14:anchorId="3E3E8D6B" wp14:editId="00C425AE">
+          <wp:anchor distT="0" distB="0" distL="114300" distR="114300" simplePos="0" relativeHeight="251658752" behindDoc="1" locked="0" layoutInCell="1" allowOverlap="1" wp14:anchorId="3E3E8D6B" wp14:editId="00C425AE">
             <wp:simplePos x="0" y="0"/>
             <wp:positionH relativeFrom="column">
               <wp:posOffset>1928495</wp:posOffset>
@@ -4823,7 +4831,7 @@
           <w:noProof/>
         </w:rPr>
         <w:drawing>
-          <wp:anchor distT="0" distB="0" distL="114300" distR="114300" simplePos="0" relativeHeight="251758080" behindDoc="1" locked="0" layoutInCell="1" allowOverlap="1" wp14:anchorId="7FE63596" wp14:editId="3DA2B03B">
+          <wp:anchor distT="0" distB="0" distL="114300" distR="114300" simplePos="0" relativeHeight="251657728" behindDoc="1" locked="0" layoutInCell="1" allowOverlap="1" wp14:anchorId="7FE63596" wp14:editId="3DA2B03B">
             <wp:simplePos x="0" y="0"/>
             <wp:positionH relativeFrom="margin">
               <wp:align>left</wp:align>
@@ -4988,7 +4996,7 @@
           <w:noProof/>
         </w:rPr>
         <w:drawing>
-          <wp:anchor distT="0" distB="0" distL="114300" distR="114300" simplePos="0" relativeHeight="251765248" behindDoc="1" locked="0" layoutInCell="1" allowOverlap="1" wp14:anchorId="1704EE62" wp14:editId="3339E85D">
+          <wp:anchor distT="0" distB="0" distL="114300" distR="114300" simplePos="0" relativeHeight="251664896" behindDoc="1" locked="0" layoutInCell="1" allowOverlap="1" wp14:anchorId="1704EE62" wp14:editId="3339E85D">
             <wp:simplePos x="0" y="0"/>
             <wp:positionH relativeFrom="column">
               <wp:posOffset>2033270</wp:posOffset>
@@ -5060,7 +5068,7 @@
           <w:noProof/>
         </w:rPr>
         <w:drawing>
-          <wp:anchor distT="0" distB="0" distL="114300" distR="114300" simplePos="0" relativeHeight="251766272" behindDoc="1" locked="0" layoutInCell="1" allowOverlap="1" wp14:anchorId="4C88EFD7" wp14:editId="3C65E997">
+          <wp:anchor distT="0" distB="0" distL="114300" distR="114300" simplePos="0" relativeHeight="251665920" behindDoc="1" locked="0" layoutInCell="1" allowOverlap="1" wp14:anchorId="4C88EFD7" wp14:editId="3C65E997">
             <wp:simplePos x="0" y="0"/>
             <wp:positionH relativeFrom="column">
               <wp:posOffset>4033520</wp:posOffset>
@@ -5135,7 +5143,7 @@
           <w:noProof/>
         </w:rPr>
         <w:drawing>
-          <wp:anchor distT="0" distB="0" distL="114300" distR="114300" simplePos="0" relativeHeight="251763200" behindDoc="1" locked="0" layoutInCell="1" allowOverlap="1" wp14:anchorId="2CBF2192" wp14:editId="3B779E1A">
+          <wp:anchor distT="0" distB="0" distL="114300" distR="114300" simplePos="0" relativeHeight="251662848" behindDoc="1" locked="0" layoutInCell="1" allowOverlap="1" wp14:anchorId="2CBF2192" wp14:editId="3B779E1A">
             <wp:simplePos x="0" y="0"/>
             <wp:positionH relativeFrom="column">
               <wp:posOffset>3957320</wp:posOffset>
@@ -5215,7 +5223,7 @@
           <w:noProof/>
         </w:rPr>
         <w:drawing>
-          <wp:anchor distT="0" distB="0" distL="114300" distR="114300" simplePos="0" relativeHeight="251764224" behindDoc="1" locked="0" layoutInCell="1" allowOverlap="1" wp14:anchorId="275DCA78" wp14:editId="542D2ED1">
+          <wp:anchor distT="0" distB="0" distL="114300" distR="114300" simplePos="0" relativeHeight="251663872" behindDoc="1" locked="0" layoutInCell="1" allowOverlap="1" wp14:anchorId="275DCA78" wp14:editId="542D2ED1">
             <wp:simplePos x="0" y="0"/>
             <wp:positionH relativeFrom="margin">
               <wp:align>left</wp:align>
@@ -5290,7 +5298,7 @@
           <w:noProof/>
         </w:rPr>
         <w:drawing>
-          <wp:anchor distT="0" distB="0" distL="114300" distR="114300" simplePos="0" relativeHeight="251762176" behindDoc="1" locked="0" layoutInCell="1" allowOverlap="1" wp14:anchorId="6469DDDE" wp14:editId="4C717499">
+          <wp:anchor distT="0" distB="0" distL="114300" distR="114300" simplePos="0" relativeHeight="251661824" behindDoc="1" locked="0" layoutInCell="1" allowOverlap="1" wp14:anchorId="6469DDDE" wp14:editId="4C717499">
             <wp:simplePos x="0" y="0"/>
             <wp:positionH relativeFrom="margin">
               <wp:posOffset>2023745</wp:posOffset>
@@ -5368,7 +5376,7 @@
           <w:noProof/>
         </w:rPr>
         <w:drawing>
-          <wp:anchor distT="0" distB="0" distL="114300" distR="114300" simplePos="0" relativeHeight="251761152" behindDoc="1" locked="0" layoutInCell="1" allowOverlap="1" wp14:anchorId="37930173" wp14:editId="1DAB79E3">
+          <wp:anchor distT="0" distB="0" distL="114300" distR="114300" simplePos="0" relativeHeight="251660800" behindDoc="1" locked="0" layoutInCell="1" allowOverlap="1" wp14:anchorId="37930173" wp14:editId="1DAB79E3">
             <wp:simplePos x="0" y="0"/>
             <wp:positionH relativeFrom="margin">
               <wp:align>left</wp:align>
@@ -5478,8 +5486,6 @@
       <w:pPr>
         <w:jc w:val="both"/>
       </w:pPr>
-      <w:bookmarkStart w:id="0" w:name="_GoBack"/>
-      <w:bookmarkEnd w:id="0"/>
     </w:p>
     <w:p>
       <w:pPr>
@@ -8727,7 +8733,7 @@
 </file>
 
 <file path=customXml/itemProps1.xml><?xml version="1.0" encoding="utf-8"?>
-<ds:datastoreItem xmlns:ds="http://schemas.openxmlformats.org/officeDocument/2006/customXml" ds:itemID="{5A9E372B-E720-4375-8A81-0A7E3E8B1EEE}">
+<ds:datastoreItem xmlns:ds="http://schemas.openxmlformats.org/officeDocument/2006/customXml" ds:itemID="{F0CB4BC1-9133-4CFD-A870-A6F129095264}">
   <ds:schemaRefs>
     <ds:schemaRef ds:uri="http://schemas.openxmlformats.org/officeDocument/2006/bibliography"/>
   </ds:schemaRefs>

</xml_diff>